<commit_message>
Req.001 began + Timetable
</commit_message>
<xml_diff>
--- a/doc/Projekt_Poker.docx
+++ b/doc/Projekt_Poker.docx
@@ -4693,22 +4693,13 @@
               </w:rPr>
               <w:t xml:space="preserve">5 höchste Karten in eine Reihenfolge mit gleicher </w:t>
             </w:r>
-            <w:proofErr w:type="gramStart"/>
             <w:r>
               <w:rPr>
                 <w:rFonts w:asciiTheme="minorHAnsi" w:hAnsiTheme="minorHAnsi" w:cstheme="minorHAnsi"/>
                 <w:szCs w:val="24"/>
               </w:rPr>
-              <w:t>Farbe</w:t>
+              <w:t>Farbe,</w:t>
             </w:r>
-            <w:r>
-              <w:rPr>
-                <w:rFonts w:asciiTheme="minorHAnsi" w:hAnsiTheme="minorHAnsi" w:cstheme="minorHAnsi"/>
-                <w:szCs w:val="24"/>
-              </w:rPr>
-              <w:t xml:space="preserve"> ,</w:t>
-            </w:r>
-            <w:proofErr w:type="gramEnd"/>
             <w:r>
               <w:rPr>
                 <w:rFonts w:asciiTheme="minorHAnsi" w:hAnsiTheme="minorHAnsi" w:cstheme="minorHAnsi"/>
@@ -5847,7 +5838,21 @@
                 <w:sz w:val="22"/>
                 <w:szCs w:val="22"/>
               </w:rPr>
-              <w:t>vor der 1. Wettrunde</w:t>
+              <w:t xml:space="preserve">vor der </w:t>
+            </w:r>
+            <w:r>
+              <w:rPr>
+                <w:sz w:val="22"/>
+                <w:szCs w:val="22"/>
+              </w:rPr>
+              <w:t>2</w:t>
+            </w:r>
+            <w:r>
+              <w:rPr>
+                <w:sz w:val="22"/>
+                <w:szCs w:val="22"/>
+              </w:rPr>
+              <w:t>. Wettrunde</w:t>
             </w:r>
             <w:r>
               <w:rPr>
@@ -5861,7 +5866,21 @@
                 <w:sz w:val="22"/>
                 <w:szCs w:val="22"/>
               </w:rPr>
-              <w:t>vor der 2. Wettrunde</w:t>
+              <w:t xml:space="preserve">vor der </w:t>
+            </w:r>
+            <w:r>
+              <w:rPr>
+                <w:sz w:val="22"/>
+                <w:szCs w:val="22"/>
+              </w:rPr>
+              <w:t>3</w:t>
+            </w:r>
+            <w:r>
+              <w:rPr>
+                <w:sz w:val="22"/>
+                <w:szCs w:val="22"/>
+              </w:rPr>
+              <w:t>. Wettrunde</w:t>
             </w:r>
             <w:r>
               <w:rPr>
@@ -5955,7 +5974,23 @@
                 <w:sz w:val="22"/>
                 <w:szCs w:val="22"/>
               </w:rPr>
-              <w:t>der 3. Wettrunder</w:t>
+              <w:t xml:space="preserve">der </w:t>
+            </w:r>
+            <w:r>
+              <w:rPr>
+                <w:sz w:val="22"/>
+                <w:szCs w:val="22"/>
+              </w:rPr>
+              <w:t>4</w:t>
+            </w:r>
+            <w:bookmarkStart w:id="31" w:name="_GoBack"/>
+            <w:bookmarkEnd w:id="31"/>
+            <w:r>
+              <w:rPr>
+                <w:sz w:val="22"/>
+                <w:szCs w:val="22"/>
+              </w:rPr>
+              <w:t>. Wettrunde</w:t>
             </w:r>
             <w:r>
               <w:rPr>
@@ -5978,8 +6013,6 @@
               </w:rPr>
               <w:t>/Einsatz</w:t>
             </w:r>
-            <w:bookmarkStart w:id="31" w:name="_GoBack"/>
-            <w:bookmarkEnd w:id="31"/>
             <w:r>
               <w:rPr>
                 <w:sz w:val="22"/>
@@ -27650,7 +27683,7 @@
 </file>
 
 <file path=customXml/itemProps1.xml><?xml version="1.0" encoding="utf-8"?>
-<ds:datastoreItem xmlns:ds="http://schemas.openxmlformats.org/officeDocument/2006/customXml" ds:itemID="{C89F528E-1CA3-4D85-945E-615503CFE2F9}">
+<ds:datastoreItem xmlns:ds="http://schemas.openxmlformats.org/officeDocument/2006/customXml" ds:itemID="{153219C5-6364-4FC2-9687-225EB39CC296}">
   <ds:schemaRefs>
     <ds:schemaRef ds:uri="http://schemas.openxmlformats.org/officeDocument/2006/bibliography"/>
   </ds:schemaRefs>

</xml_diff>

<commit_message>
new frame with javafx
</commit_message>
<xml_diff>
--- a/doc/Projekt_Poker.docx
+++ b/doc/Projekt_Poker.docx
@@ -422,7 +422,7 @@
                 <w:sz w:val="22"/>
                 <w:szCs w:val="22"/>
               </w:rPr>
-              <w:t>6. Dezember 2018</w:t>
+              <w:t>7. Dezember 2018</w:t>
             </w:r>
             <w:r>
               <w:rPr>
@@ -5493,15 +5493,15 @@
               </w:rPr>
               <w:t xml:space="preserve">Als Spieler möchte </w:t>
             </w:r>
-            <w:proofErr w:type="gramStart"/>
             <w:r>
               <w:rPr>
                 <w:sz w:val="22"/>
                 <w:szCs w:val="22"/>
               </w:rPr>
-              <w:t>ich</w:t>
+              <w:t>ich,</w:t>
             </w:r>
-            <w:proofErr w:type="gramEnd"/>
+            <w:bookmarkStart w:id="31" w:name="_GoBack"/>
+            <w:bookmarkEnd w:id="31"/>
             <w:r>
               <w:rPr>
                 <w:sz w:val="22"/>
@@ -5983,8 +5983,6 @@
               </w:rPr>
               <w:t>4</w:t>
             </w:r>
-            <w:bookmarkStart w:id="31" w:name="_GoBack"/>
-            <w:bookmarkEnd w:id="31"/>
             <w:r>
               <w:rPr>
                 <w:sz w:val="22"/>
@@ -27683,7 +27681,7 @@
 </file>
 
 <file path=customXml/itemProps1.xml><?xml version="1.0" encoding="utf-8"?>
-<ds:datastoreItem xmlns:ds="http://schemas.openxmlformats.org/officeDocument/2006/customXml" ds:itemID="{153219C5-6364-4FC2-9687-225EB39CC296}">
+<ds:datastoreItem xmlns:ds="http://schemas.openxmlformats.org/officeDocument/2006/customXml" ds:itemID="{3BF9EE87-E3B4-4C4B-9DEB-44BB69F9DDD0}">
   <ds:schemaRefs>
     <ds:schemaRef ds:uri="http://schemas.openxmlformats.org/officeDocument/2006/bibliography"/>
   </ds:schemaRefs>

</xml_diff>

<commit_message>
Poker Hands added except two pairs and highcard
</commit_message>
<xml_diff>
--- a/doc/Projekt_Poker.docx
+++ b/doc/Projekt_Poker.docx
@@ -5198,6 +5198,7 @@
                 <w:szCs w:val="22"/>
               </w:rPr>
             </w:pPr>
+            <w:bookmarkStart w:id="31" w:name="_Hlk534967448"/>
             <w:r>
               <w:rPr>
                 <w:b/>
@@ -5500,8 +5501,6 @@
               </w:rPr>
               <w:t>ich,</w:t>
             </w:r>
-            <w:bookmarkStart w:id="31" w:name="_GoBack"/>
-            <w:bookmarkEnd w:id="31"/>
             <w:r>
               <w:rPr>
                 <w:sz w:val="22"/>
@@ -6348,8 +6347,17 @@
                 <w:sz w:val="22"/>
                 <w:szCs w:val="22"/>
               </w:rPr>
-              <w:t>F1]</w:t>
+              <w:t>F1</w:t>
             </w:r>
+            <w:r>
+              <w:rPr>
+                <w:sz w:val="22"/>
+                <w:szCs w:val="22"/>
+              </w:rPr>
+              <w:t>]</w:t>
+            </w:r>
+            <w:bookmarkStart w:id="32" w:name="_GoBack"/>
+            <w:bookmarkEnd w:id="32"/>
           </w:p>
         </w:tc>
         <w:tc>
@@ -6376,6 +6384,7 @@
         </w:tc>
       </w:tr>
     </w:tbl>
+    <w:bookmarkEnd w:id="31"/>
     <w:p>
       <w:pPr>
         <w:pStyle w:val="berschrift4"/>
@@ -6455,14 +6464,14 @@
       <w:pPr>
         <w:pStyle w:val="berschrift3"/>
       </w:pPr>
-      <w:bookmarkStart w:id="32" w:name="_Toc531856207"/>
+      <w:bookmarkStart w:id="33" w:name="_Toc531856207"/>
       <w:r>
         <w:t>NF.</w:t>
       </w:r>
       <w:r>
         <w:t>REQ: Nichtfunktionale Anforderungen</w:t>
       </w:r>
-      <w:bookmarkEnd w:id="32"/>
+      <w:bookmarkEnd w:id="33"/>
       <w:r>
         <w:t xml:space="preserve"> </w:t>
       </w:r>
@@ -27681,7 +27690,7 @@
 </file>
 
 <file path=customXml/itemProps1.xml><?xml version="1.0" encoding="utf-8"?>
-<ds:datastoreItem xmlns:ds="http://schemas.openxmlformats.org/officeDocument/2006/customXml" ds:itemID="{3BF9EE87-E3B4-4C4B-9DEB-44BB69F9DDD0}">
+<ds:datastoreItem xmlns:ds="http://schemas.openxmlformats.org/officeDocument/2006/customXml" ds:itemID="{8CE8A6F9-B529-4496-A9F5-F3894D70EBB1}">
   <ds:schemaRefs>
     <ds:schemaRef ds:uri="http://schemas.openxmlformats.org/officeDocument/2006/bibliography"/>
   </ds:schemaRefs>

</xml_diff>